<commit_message>
Loading all files completed
</commit_message>
<xml_diff>
--- a/Progress Check.docx
+++ b/Progress Check.docx
@@ -160,41 +160,53 @@
             <w:r>
               <w:t>Created class framework with all methods and fields present. Continued to create functionality to import data from the given text files.</w:t>
             </w:r>
+          </w:p>
+        </w:tc>
+        <w:tc>
+          <w:tcPr>
+            <w:tcW w:w="1417" w:type="dxa"/>
+          </w:tcPr>
+          <w:p/>
+        </w:tc>
+        <w:tc>
+          <w:tcPr>
+            <w:tcW w:w="1508" w:type="dxa"/>
+          </w:tcPr>
+          <w:p/>
+        </w:tc>
+      </w:tr>
+      <w:tr>
+        <w:tc>
+          <w:tcPr>
+            <w:tcW w:w="1413" w:type="dxa"/>
+          </w:tcPr>
+          <w:p>
+            <w:r>
+              <w:t>21/02/18</w:t>
+            </w:r>
+          </w:p>
+        </w:tc>
+        <w:tc>
+          <w:tcPr>
+            <w:tcW w:w="1134" w:type="dxa"/>
+          </w:tcPr>
+          <w:p>
+            <w:r>
+              <w:t>1hrs</w:t>
+            </w:r>
+          </w:p>
+        </w:tc>
+        <w:tc>
+          <w:tcPr>
+            <w:tcW w:w="3544" w:type="dxa"/>
+          </w:tcPr>
+          <w:p>
+            <w:r>
+              <w:t>Implemented methods for importing next two text files.</w:t>
+            </w:r>
             <w:bookmarkStart w:id="0" w:name="_GoBack"/>
             <w:bookmarkEnd w:id="0"/>
           </w:p>
-        </w:tc>
-        <w:tc>
-          <w:tcPr>
-            <w:tcW w:w="1417" w:type="dxa"/>
-          </w:tcPr>
-          <w:p/>
-        </w:tc>
-        <w:tc>
-          <w:tcPr>
-            <w:tcW w:w="1508" w:type="dxa"/>
-          </w:tcPr>
-          <w:p/>
-        </w:tc>
-      </w:tr>
-      <w:tr>
-        <w:tc>
-          <w:tcPr>
-            <w:tcW w:w="1413" w:type="dxa"/>
-          </w:tcPr>
-          <w:p/>
-        </w:tc>
-        <w:tc>
-          <w:tcPr>
-            <w:tcW w:w="1134" w:type="dxa"/>
-          </w:tcPr>
-          <w:p/>
-        </w:tc>
-        <w:tc>
-          <w:tcPr>
-            <w:tcW w:w="3544" w:type="dxa"/>
-          </w:tcPr>
-          <w:p/>
         </w:tc>
         <w:tc>
           <w:tcPr>

</xml_diff>

<commit_message>
Really loads (see below)
created all 3 'show all' methods and 3 show single object methods (sorry
i know that was yours, but i need it for my bits (i also need searching
before i can do much more....)). improved all classes; added additional
fields and methods, fixed/changed a few too. Created all 3 save files;
work fine, but currently write to new test files rather than the
original files. (just found i can write in korean!  ᅟᅩᄃퟄᅟᅢ 소ᇊᄃᅠ. ᅙᅠ두ᇊ미
ᅟᆞᄃᆊᅟᅲᅟᅣ!).  Also added a few bits and bobs around. And updated the
progress checker (you need to add your sessions in too)
</commit_message>
<xml_diff>
--- a/Progress Check.docx
+++ b/Progress Check.docx
@@ -204,47 +204,60 @@
             <w:r>
               <w:t>Implemented methods for importing next two text files.</w:t>
             </w:r>
+          </w:p>
+        </w:tc>
+        <w:tc>
+          <w:tcPr>
+            <w:tcW w:w="1417" w:type="dxa"/>
+          </w:tcPr>
+          <w:p/>
+        </w:tc>
+        <w:tc>
+          <w:tcPr>
+            <w:tcW w:w="1508" w:type="dxa"/>
+          </w:tcPr>
+          <w:p/>
+        </w:tc>
+      </w:tr>
+      <w:tr>
+        <w:tc>
+          <w:tcPr>
+            <w:tcW w:w="1413" w:type="dxa"/>
+          </w:tcPr>
+          <w:p>
+            <w:r>
+              <w:t>25/02/18</w:t>
+            </w:r>
+          </w:p>
+        </w:tc>
+        <w:tc>
+          <w:tcPr>
+            <w:tcW w:w="1134" w:type="dxa"/>
+          </w:tcPr>
+          <w:p>
+            <w:r>
+              <w:t>1hrs</w:t>
+            </w:r>
+          </w:p>
+        </w:tc>
+        <w:tc>
+          <w:tcPr>
+            <w:tcW w:w="3544" w:type="dxa"/>
+          </w:tcPr>
+          <w:p>
+            <w:r>
+              <w:t>Fully created saving mechanisms, improved various class fields and methods, created methods for showing books, members and loans</w:t>
+            </w:r>
+          </w:p>
+        </w:tc>
+        <w:tc>
+          <w:tcPr>
+            <w:tcW w:w="1417" w:type="dxa"/>
+          </w:tcPr>
+          <w:p>
             <w:bookmarkStart w:id="0" w:name="_GoBack"/>
             <w:bookmarkEnd w:id="0"/>
           </w:p>
-        </w:tc>
-        <w:tc>
-          <w:tcPr>
-            <w:tcW w:w="1417" w:type="dxa"/>
-          </w:tcPr>
-          <w:p/>
-        </w:tc>
-        <w:tc>
-          <w:tcPr>
-            <w:tcW w:w="1508" w:type="dxa"/>
-          </w:tcPr>
-          <w:p/>
-        </w:tc>
-      </w:tr>
-      <w:tr>
-        <w:tc>
-          <w:tcPr>
-            <w:tcW w:w="1413" w:type="dxa"/>
-          </w:tcPr>
-          <w:p/>
-        </w:tc>
-        <w:tc>
-          <w:tcPr>
-            <w:tcW w:w="1134" w:type="dxa"/>
-          </w:tcPr>
-          <w:p/>
-        </w:tc>
-        <w:tc>
-          <w:tcPr>
-            <w:tcW w:w="3544" w:type="dxa"/>
-          </w:tcPr>
-          <w:p/>
-        </w:tc>
-        <w:tc>
-          <w:tcPr>
-            <w:tcW w:w="1417" w:type="dxa"/>
-          </w:tcPr>
-          <w:p/>
         </w:tc>
         <w:tc>
           <w:tcPr>

</xml_diff>

<commit_message>
Good news! I think i've done all the functional bits.
I think i have finished all of part 1 through 9 (all of them), but to be
honest i haven't bug tested much and i may have missed some things. But
I can't do much more without getting user input (currently i'm still
using the fixed input methods).
This is where you come in! I need you to make copies of existing
functions that don't take any arguments, but asks the user for input.
After this you can probably just call the main function that already
exist and it should work fine. You will need to do this for every
commented out function in the main class (but make them in Library). Its
difficult to explain by message, but trust me the task itself isn't too
hard. I can walk you though it if you need. There are also many examples
in both Main and Library (i think the borrowBook function is a good
example)
Sorry to drop this on you now, and let me know if you have any trouble!
</commit_message>
<xml_diff>
--- a/Progress Check.docx
+++ b/Progress Check.docx
@@ -254,100 +254,277 @@
           <w:tcPr>
             <w:tcW w:w="1417" w:type="dxa"/>
           </w:tcPr>
-          <w:p>
+          <w:p/>
+        </w:tc>
+        <w:tc>
+          <w:tcPr>
+            <w:tcW w:w="1508" w:type="dxa"/>
+          </w:tcPr>
+          <w:p/>
+        </w:tc>
+      </w:tr>
+      <w:tr>
+        <w:tc>
+          <w:tcPr>
+            <w:tcW w:w="1413" w:type="dxa"/>
+          </w:tcPr>
+          <w:p>
+            <w:r>
+              <w:t>28/02/18</w:t>
+            </w:r>
+          </w:p>
+        </w:tc>
+        <w:tc>
+          <w:tcPr>
+            <w:tcW w:w="1134" w:type="dxa"/>
+          </w:tcPr>
+          <w:p>
+            <w:r>
+              <w:t>1hrs</w:t>
+            </w:r>
+          </w:p>
+        </w:tc>
+        <w:tc>
+          <w:tcPr>
+            <w:tcW w:w="3544" w:type="dxa"/>
+          </w:tcPr>
+          <w:p>
+            <w:r>
+              <w:t>Created add book and add member</w:t>
+            </w:r>
+          </w:p>
+        </w:tc>
+        <w:tc>
+          <w:tcPr>
+            <w:tcW w:w="1417" w:type="dxa"/>
+          </w:tcPr>
+          <w:p/>
+        </w:tc>
+        <w:tc>
+          <w:tcPr>
+            <w:tcW w:w="1508" w:type="dxa"/>
+          </w:tcPr>
+          <w:p/>
+        </w:tc>
+      </w:tr>
+      <w:tr>
+        <w:tc>
+          <w:tcPr>
+            <w:tcW w:w="1413" w:type="dxa"/>
+          </w:tcPr>
+          <w:p>
+            <w:r>
+              <w:t>1/03/18</w:t>
+            </w:r>
+          </w:p>
+        </w:tc>
+        <w:tc>
+          <w:tcPr>
+            <w:tcW w:w="1134" w:type="dxa"/>
+          </w:tcPr>
+          <w:p>
+            <w:r>
+              <w:t>1hrs</w:t>
+            </w:r>
+          </w:p>
+        </w:tc>
+        <w:tc>
+          <w:tcPr>
+            <w:tcW w:w="3544" w:type="dxa"/>
+          </w:tcPr>
+          <w:p>
+            <w:r>
+              <w:t>Created functionality for fines</w:t>
+            </w:r>
+          </w:p>
+        </w:tc>
+        <w:tc>
+          <w:tcPr>
+            <w:tcW w:w="1417" w:type="dxa"/>
+          </w:tcPr>
+          <w:p/>
+        </w:tc>
+        <w:tc>
+          <w:tcPr>
+            <w:tcW w:w="1508" w:type="dxa"/>
+          </w:tcPr>
+          <w:p/>
+        </w:tc>
+      </w:tr>
+      <w:tr>
+        <w:tc>
+          <w:tcPr>
+            <w:tcW w:w="1413" w:type="dxa"/>
+          </w:tcPr>
+          <w:p>
+            <w:r>
+              <w:t>4/03/18</w:t>
+            </w:r>
+          </w:p>
+        </w:tc>
+        <w:tc>
+          <w:tcPr>
+            <w:tcW w:w="1134" w:type="dxa"/>
+          </w:tcPr>
+          <w:p>
+            <w:r>
+              <w:t>2hrs</w:t>
+            </w:r>
+          </w:p>
+        </w:tc>
+        <w:tc>
+          <w:tcPr>
+            <w:tcW w:w="3544" w:type="dxa"/>
+          </w:tcPr>
+          <w:p>
+            <w:r>
+              <w:t>All searching and returning sorted</w:t>
+            </w:r>
+          </w:p>
+        </w:tc>
+        <w:tc>
+          <w:tcPr>
+            <w:tcW w:w="1417" w:type="dxa"/>
+          </w:tcPr>
+          <w:p/>
+        </w:tc>
+        <w:tc>
+          <w:tcPr>
+            <w:tcW w:w="1508" w:type="dxa"/>
+          </w:tcPr>
+          <w:p/>
+        </w:tc>
+      </w:tr>
+      <w:tr>
+        <w:tc>
+          <w:tcPr>
+            <w:tcW w:w="1413" w:type="dxa"/>
+          </w:tcPr>
+          <w:p>
+            <w:r>
+              <w:t>6/03/18</w:t>
+            </w:r>
+          </w:p>
+        </w:tc>
+        <w:tc>
+          <w:tcPr>
+            <w:tcW w:w="1134" w:type="dxa"/>
+          </w:tcPr>
+          <w:p>
+            <w:r>
+              <w:t>2hrs</w:t>
+            </w:r>
+          </w:p>
+        </w:tc>
+        <w:tc>
+          <w:tcPr>
+            <w:tcW w:w="3544" w:type="dxa"/>
+          </w:tcPr>
+          <w:p>
+            <w:r>
+              <w:t>Added large portions of the user interface and began to tackle borrowing books</w:t>
+            </w:r>
+          </w:p>
+        </w:tc>
+        <w:tc>
+          <w:tcPr>
+            <w:tcW w:w="1417" w:type="dxa"/>
+          </w:tcPr>
+          <w:p/>
+        </w:tc>
+        <w:tc>
+          <w:tcPr>
+            <w:tcW w:w="1508" w:type="dxa"/>
+          </w:tcPr>
+          <w:p/>
+        </w:tc>
+      </w:tr>
+      <w:tr>
+        <w:tc>
+          <w:tcPr>
+            <w:tcW w:w="1413" w:type="dxa"/>
+          </w:tcPr>
+          <w:p>
+            <w:r>
+              <w:t>7/03/18</w:t>
+            </w:r>
+          </w:p>
+          <w:p>
+            <w:r>
+              <w:t>2pm</w:t>
+            </w:r>
+          </w:p>
+        </w:tc>
+        <w:tc>
+          <w:tcPr>
+            <w:tcW w:w="1134" w:type="dxa"/>
+          </w:tcPr>
+          <w:p>
+            <w:r>
+              <w:t>2hrs</w:t>
+            </w:r>
+          </w:p>
+        </w:tc>
+        <w:tc>
+          <w:tcPr>
+            <w:tcW w:w="3544" w:type="dxa"/>
+          </w:tcPr>
+          <w:p>
+            <w:r>
+              <w:t>Finished borrow and added considerable user interface functionality</w:t>
+            </w:r>
+          </w:p>
+        </w:tc>
+        <w:tc>
+          <w:tcPr>
+            <w:tcW w:w="1417" w:type="dxa"/>
+          </w:tcPr>
+          <w:p/>
+        </w:tc>
+        <w:tc>
+          <w:tcPr>
+            <w:tcW w:w="1508" w:type="dxa"/>
+          </w:tcPr>
+          <w:p/>
+        </w:tc>
+      </w:tr>
+      <w:tr>
+        <w:tc>
+          <w:tcPr>
+            <w:tcW w:w="1413" w:type="dxa"/>
+          </w:tcPr>
+          <w:p>
+            <w:r>
+              <w:t>7/03/18</w:t>
+            </w:r>
+          </w:p>
+          <w:p>
+            <w:r>
+              <w:t>10pm</w:t>
+            </w:r>
+          </w:p>
+        </w:tc>
+        <w:tc>
+          <w:tcPr>
+            <w:tcW w:w="1134" w:type="dxa"/>
+          </w:tcPr>
+          <w:p>
+            <w:r>
+              <w:t>3hrs</w:t>
+            </w:r>
+          </w:p>
+        </w:tc>
+        <w:tc>
+          <w:tcPr>
+            <w:tcW w:w="3544" w:type="dxa"/>
+          </w:tcPr>
+          <w:p>
+            <w:r>
+              <w:t>Finished return and fixed numerous bugs, rewriting many methods. Further work on UI</w:t>
+            </w:r>
             <w:bookmarkStart w:id="0" w:name="_GoBack"/>
             <w:bookmarkEnd w:id="0"/>
           </w:p>
-        </w:tc>
-        <w:tc>
-          <w:tcPr>
-            <w:tcW w:w="1508" w:type="dxa"/>
-          </w:tcPr>
-          <w:p/>
-        </w:tc>
-      </w:tr>
-      <w:tr>
-        <w:tc>
-          <w:tcPr>
-            <w:tcW w:w="1413" w:type="dxa"/>
-          </w:tcPr>
-          <w:p/>
-        </w:tc>
-        <w:tc>
-          <w:tcPr>
-            <w:tcW w:w="1134" w:type="dxa"/>
-          </w:tcPr>
-          <w:p/>
-        </w:tc>
-        <w:tc>
-          <w:tcPr>
-            <w:tcW w:w="3544" w:type="dxa"/>
-          </w:tcPr>
-          <w:p/>
-        </w:tc>
-        <w:tc>
-          <w:tcPr>
-            <w:tcW w:w="1417" w:type="dxa"/>
-          </w:tcPr>
-          <w:p/>
-        </w:tc>
-        <w:tc>
-          <w:tcPr>
-            <w:tcW w:w="1508" w:type="dxa"/>
-          </w:tcPr>
-          <w:p/>
-        </w:tc>
-      </w:tr>
-      <w:tr>
-        <w:tc>
-          <w:tcPr>
-            <w:tcW w:w="1413" w:type="dxa"/>
-          </w:tcPr>
-          <w:p/>
-        </w:tc>
-        <w:tc>
-          <w:tcPr>
-            <w:tcW w:w="1134" w:type="dxa"/>
-          </w:tcPr>
-          <w:p/>
-        </w:tc>
-        <w:tc>
-          <w:tcPr>
-            <w:tcW w:w="3544" w:type="dxa"/>
-          </w:tcPr>
-          <w:p/>
-        </w:tc>
-        <w:tc>
-          <w:tcPr>
-            <w:tcW w:w="1417" w:type="dxa"/>
-          </w:tcPr>
-          <w:p/>
-        </w:tc>
-        <w:tc>
-          <w:tcPr>
-            <w:tcW w:w="1508" w:type="dxa"/>
-          </w:tcPr>
-          <w:p/>
-        </w:tc>
-      </w:tr>
-      <w:tr>
-        <w:tc>
-          <w:tcPr>
-            <w:tcW w:w="1413" w:type="dxa"/>
-          </w:tcPr>
-          <w:p/>
-        </w:tc>
-        <w:tc>
-          <w:tcPr>
-            <w:tcW w:w="1134" w:type="dxa"/>
-          </w:tcPr>
-          <w:p/>
-        </w:tc>
-        <w:tc>
-          <w:tcPr>
-            <w:tcW w:w="3544" w:type="dxa"/>
-          </w:tcPr>
-          <w:p/>
         </w:tc>
         <w:tc>
           <w:tcPr>

</xml_diff>